<commit_message>
Anpassungen Präsentation und Wordvorlagen
</commit_message>
<xml_diff>
--- a/documents/32_Dokumentvorlagen/Gruppe16-FOS-Traktanden-MeilensteinX.docx
+++ b/documents/32_Dokumentvorlagen/Gruppe16-FOS-Traktanden-MeilensteinX.docx
@@ -6,7 +6,89 @@
       <w:pPr>
         <w:spacing w:after="296" w:line="259" w:lineRule="auto"/>
         <w:ind w:left="0" w:right="0" w:firstLine="0"/>
-        <w:jc w:val="left"/>
+        <w:jc w:val="center"/>
+        <w:rPr>
+          <w:b/>
+          <w:sz w:val="16"/>
+          <w:szCs w:val="16"/>
+        </w:rPr>
+      </w:pPr>
+      <w:r>
+        <w:rPr>
+          <w:b/>
+          <w:noProof/>
+          <w:color w:val="FFFEFD"/>
+          <w:sz w:val="111"/>
+        </w:rPr>
+        <w:drawing>
+          <wp:anchor distT="0" distB="0" distL="114300" distR="114300" simplePos="0" relativeHeight="251660288" behindDoc="0" locked="0" layoutInCell="1" allowOverlap="1">
+            <wp:simplePos x="0" y="0"/>
+            <wp:positionH relativeFrom="column">
+              <wp:posOffset>1252283</wp:posOffset>
+            </wp:positionH>
+            <wp:positionV relativeFrom="paragraph">
+              <wp:posOffset>1389839</wp:posOffset>
+            </wp:positionV>
+            <wp:extent cx="3168712" cy="1980884"/>
+            <wp:effectExtent l="0" t="0" r="0" b="635"/>
+            <wp:wrapNone/>
+            <wp:docPr id="2" name="Grafik 2"/>
+            <wp:cNvGraphicFramePr>
+              <a:graphicFrameLocks xmlns:a="http://schemas.openxmlformats.org/drawingml/2006/main" noChangeAspect="1"/>
+            </wp:cNvGraphicFramePr>
+            <a:graphic xmlns:a="http://schemas.openxmlformats.org/drawingml/2006/main">
+              <a:graphicData uri="http://schemas.openxmlformats.org/drawingml/2006/picture">
+                <pic:pic xmlns:pic="http://schemas.openxmlformats.org/drawingml/2006/picture">
+                  <pic:nvPicPr>
+                    <pic:cNvPr id="0" name="Picture 1"/>
+                    <pic:cNvPicPr>
+                      <a:picLocks noChangeAspect="1" noChangeArrowheads="1"/>
+                    </pic:cNvPicPr>
+                  </pic:nvPicPr>
+                  <pic:blipFill>
+                    <a:blip r:embed="rId8" cstate="print">
+                      <a:extLst>
+                        <a:ext uri="{28A0092B-C50C-407E-A947-70E740481C1C}">
+                          <a14:useLocalDpi xmlns:a14="http://schemas.microsoft.com/office/drawing/2010/main" val="0"/>
+                        </a:ext>
+                      </a:extLst>
+                    </a:blip>
+                    <a:srcRect/>
+                    <a:stretch>
+                      <a:fillRect/>
+                    </a:stretch>
+                  </pic:blipFill>
+                  <pic:spPr bwMode="auto">
+                    <a:xfrm>
+                      <a:off x="0" y="0"/>
+                      <a:ext cx="3168712" cy="1980884"/>
+                    </a:xfrm>
+                    <a:prstGeom prst="rect">
+                      <a:avLst/>
+                    </a:prstGeom>
+                    <a:noFill/>
+                    <a:ln>
+                      <a:noFill/>
+                    </a:ln>
+                  </pic:spPr>
+                </pic:pic>
+              </a:graphicData>
+            </a:graphic>
+            <wp14:sizeRelH relativeFrom="margin">
+              <wp14:pctWidth>0</wp14:pctWidth>
+            </wp14:sizeRelH>
+            <wp14:sizeRelV relativeFrom="margin">
+              <wp14:pctHeight>0</wp14:pctHeight>
+            </wp14:sizeRelV>
+          </wp:anchor>
+        </w:drawing>
+      </w:r>
+    </w:p>
+    <w:p>
+      <w:pPr>
+        <w:spacing w:after="296" w:line="259" w:lineRule="auto"/>
+        <w:ind w:left="0" w:right="0" w:firstLine="0"/>
+        <w:jc w:val="center"/>
         <w:rPr>
           <w:b/>
           <w:sz w:val="48"/>
@@ -30,10 +112,10 @@
                   <wp:posOffset>0</wp:posOffset>
                 </wp:positionH>
                 <wp:positionV relativeFrom="page">
-                  <wp:posOffset>-25399</wp:posOffset>
+                  <wp:posOffset>-22634</wp:posOffset>
                 </wp:positionV>
-                <wp:extent cx="7559675" cy="6608022"/>
-                <wp:effectExtent l="0" t="0" r="3175" b="2540"/>
+                <wp:extent cx="7559675" cy="5459095"/>
+                <wp:effectExtent l="0" t="0" r="3175" b="8255"/>
                 <wp:wrapTopAndBottom/>
                 <wp:docPr id="5000" name="Group 5000"/>
                 <wp:cNvGraphicFramePr/>
@@ -44,7 +126,7 @@
                       <wpg:grpSpPr>
                         <a:xfrm>
                           <a:off x="0" y="0"/>
-                          <a:ext cx="7559675" cy="6608022"/>
+                          <a:ext cx="7559675" cy="5459095"/>
                           <a:chOff x="-25627" y="1300743"/>
                           <a:chExt cx="7559993" cy="8041528"/>
                         </a:xfrm>
@@ -129,14 +211,16 @@
                                 <w:rPr>
                                   <w:b/>
                                   <w:color w:val="FFFEFD"/>
-                                  <w:sz w:val="111"/>
+                                  <w:sz w:val="96"/>
+                                  <w:szCs w:val="96"/>
                                 </w:rPr>
                               </w:pPr>
                               <w:r>
                                 <w:rPr>
                                   <w:b/>
                                   <w:color w:val="FFFEFD"/>
-                                  <w:sz w:val="111"/>
+                                  <w:sz w:val="96"/>
+                                  <w:szCs w:val="96"/>
                                 </w:rPr>
                                 <w:t>Traktanden</w:t>
                               </w:r>
@@ -146,12 +230,17 @@
                                 <w:spacing w:after="160" w:line="259" w:lineRule="auto"/>
                                 <w:ind w:left="0" w:right="0" w:firstLine="0"/>
                                 <w:jc w:val="center"/>
+                                <w:rPr>
+                                  <w:sz w:val="96"/>
+                                  <w:szCs w:val="96"/>
+                                </w:rPr>
                               </w:pPr>
                               <w:r>
                                 <w:rPr>
                                   <w:b/>
                                   <w:color w:val="FFFEFD"/>
-                                  <w:sz w:val="111"/>
+                                  <w:sz w:val="96"/>
+                                  <w:szCs w:val="96"/>
                                 </w:rPr>
                                 <w:t>Meilenstein</w:t>
                               </w:r>
@@ -159,9 +248,19 @@
                                 <w:rPr>
                                   <w:b/>
                                   <w:color w:val="FFFEFD"/>
-                                  <w:sz w:val="111"/>
+                                  <w:sz w:val="96"/>
+                                  <w:szCs w:val="96"/>
                                 </w:rPr>
                                 <w:t xml:space="preserve"> </w:t>
+                              </w:r>
+                              <w:r>
+                                <w:rPr>
+                                  <w:b/>
+                                  <w:color w:val="FFFEFD"/>
+                                  <w:sz w:val="96"/>
+                                  <w:szCs w:val="96"/>
+                                </w:rPr>
+                                <w:t>X</w:t>
                               </w:r>
                             </w:p>
                           </w:txbxContent>
@@ -230,8 +329,8 @@
                         <wps:cNvSpPr/>
                         <wps:spPr>
                           <a:xfrm rot="21404997">
-                            <a:off x="481725" y="8007937"/>
-                            <a:ext cx="6853589" cy="1034567"/>
+                            <a:off x="581107" y="7842052"/>
+                            <a:ext cx="6609815" cy="1034567"/>
                           </a:xfrm>
                           <a:prstGeom prst="rect">
                             <a:avLst/>
@@ -247,12 +346,17 @@
                                 <w:spacing w:after="160" w:line="259" w:lineRule="auto"/>
                                 <w:ind w:left="0" w:right="0" w:firstLine="0"/>
                                 <w:jc w:val="left"/>
+                                <w:rPr>
+                                  <w:sz w:val="72"/>
+                                  <w:szCs w:val="72"/>
+                                </w:rPr>
                               </w:pPr>
                               <w:r>
                                 <w:rPr>
                                   <w:b/>
                                   <w:color w:val="FFFEFD"/>
-                                  <w:sz w:val="76"/>
+                                  <w:sz w:val="72"/>
+                                  <w:szCs w:val="72"/>
                                 </w:rPr>
                                 <w:t>Fahrzeug Organisations-System</w:t>
                               </w:r>
@@ -277,7 +381,7 @@
           </mc:Choice>
           <mc:Fallback>
             <w:pict>
-              <v:group id="Group 5000" o:spid="_x0000_s1026" style="position:absolute;margin-left:0;margin-top:-2pt;width:595.25pt;height:520.3pt;z-index:251658240;mso-position-horizontal-relative:page;mso-position-vertical-relative:page;mso-width-relative:margin;mso-height-relative:margin" coordorigin="-256,13007" coordsize="75599,80415" o:gfxdata="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">
+              <v:group id="Group 5000" o:spid="_x0000_s1026" style="position:absolute;left:0;text-align:left;margin-left:0;margin-top:-1.8pt;width:595.25pt;height:429.85pt;z-index:251658240;mso-position-horizontal-relative:page;mso-position-vertical-relative:page;mso-width-relative:margin;mso-height-relative:margin" coordorigin="-256,13007" coordsize="75599,80415" o:gfxdata="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">
                 <v:shape id="Shape 6" o:spid="_x0000_s1027" style="position:absolute;left:-256;top:13007;width:75599;height:80415;visibility:visible;mso-wrap-style:square;v-text-anchor:top" coordsize="7559993,8041526" o:gfxdata="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" path="m,l7559993,r,7612240l,8041526,,xe" fillcolor="#675e99" stroked="f" strokeweight="0">
                   <v:stroke miterlimit="83231f" joinstyle="miter"/>
                   <v:path arrowok="t" textboxrect="0,0,7559993,8041526"/>
@@ -293,14 +397,16 @@
                           <w:rPr>
                             <w:b/>
                             <w:color w:val="FFFEFD"/>
-                            <w:sz w:val="111"/>
+                            <w:sz w:val="96"/>
+                            <w:szCs w:val="96"/>
                           </w:rPr>
                         </w:pPr>
                         <w:r>
                           <w:rPr>
                             <w:b/>
                             <w:color w:val="FFFEFD"/>
-                            <w:sz w:val="111"/>
+                            <w:sz w:val="96"/>
+                            <w:szCs w:val="96"/>
                           </w:rPr>
                           <w:t>Traktanden</w:t>
                         </w:r>
@@ -310,12 +416,17 @@
                           <w:spacing w:after="160" w:line="259" w:lineRule="auto"/>
                           <w:ind w:left="0" w:right="0" w:firstLine="0"/>
                           <w:jc w:val="center"/>
+                          <w:rPr>
+                            <w:sz w:val="96"/>
+                            <w:szCs w:val="96"/>
+                          </w:rPr>
                         </w:pPr>
                         <w:r>
                           <w:rPr>
                             <w:b/>
                             <w:color w:val="FFFEFD"/>
-                            <w:sz w:val="111"/>
+                            <w:sz w:val="96"/>
+                            <w:szCs w:val="96"/>
                           </w:rPr>
                           <w:t>Meilenstein</w:t>
                         </w:r>
@@ -323,9 +434,19 @@
                           <w:rPr>
                             <w:b/>
                             <w:color w:val="FFFEFD"/>
-                            <w:sz w:val="111"/>
+                            <w:sz w:val="96"/>
+                            <w:szCs w:val="96"/>
                           </w:rPr>
                           <w:t xml:space="preserve"> </w:t>
+                        </w:r>
+                        <w:r>
+                          <w:rPr>
+                            <w:b/>
+                            <w:color w:val="FFFEFD"/>
+                            <w:sz w:val="96"/>
+                            <w:szCs w:val="96"/>
+                          </w:rPr>
+                          <w:t>X</w:t>
                         </w:r>
                       </w:p>
                     </w:txbxContent>
@@ -335,7 +456,7 @@
                   <v:stroke miterlimit="83231f" joinstyle="miter"/>
                   <v:path arrowok="t" textboxrect="0,0,7272008,768464"/>
                 </v:shape>
-                <v:rect id="Rectangle 21" o:spid="_x0000_s1030" style="position:absolute;left:4817;top:80079;width:68536;height:10346;rotation:-212995fd;visibility:visible;mso-wrap-style:square;v-text-anchor:top" o:gfxdata="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" filled="f" stroked="f">
+                <v:rect id="Rectangle 21" o:spid="_x0000_s1030" style="position:absolute;left:5811;top:78420;width:66098;height:10346;rotation:-212995fd;visibility:visible;mso-wrap-style:square;v-text-anchor:top" o:gfxdata="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" filled="f" stroked="f">
                   <v:textbox inset="0,0,0,0">
                     <w:txbxContent>
                       <w:p>
@@ -343,12 +464,17 @@
                           <w:spacing w:after="160" w:line="259" w:lineRule="auto"/>
                           <w:ind w:left="0" w:right="0" w:firstLine="0"/>
                           <w:jc w:val="left"/>
+                          <w:rPr>
+                            <w:sz w:val="72"/>
+                            <w:szCs w:val="72"/>
+                          </w:rPr>
                         </w:pPr>
                         <w:r>
                           <w:rPr>
                             <w:b/>
                             <w:color w:val="FFFEFD"/>
-                            <w:sz w:val="76"/>
+                            <w:sz w:val="72"/>
+                            <w:szCs w:val="72"/>
                           </w:rPr>
                           <w:t>Fahrzeug Organisations-System</w:t>
                         </w:r>
@@ -365,323 +491,32 @@
       <w:r>
         <w:rPr>
           <w:b/>
-          <w:noProof/>
-          <w:color w:val="FFFEFD"/>
-          <w:sz w:val="111"/>
-        </w:rPr>
-        <w:drawing>
-          <wp:anchor distT="0" distB="0" distL="114300" distR="114300" simplePos="0" relativeHeight="251660288" behindDoc="0" locked="0" layoutInCell="1" allowOverlap="1">
-            <wp:simplePos x="0" y="0"/>
-            <wp:positionH relativeFrom="column">
-              <wp:posOffset>907242</wp:posOffset>
-            </wp:positionH>
-            <wp:positionV relativeFrom="paragraph">
-              <wp:posOffset>2239702</wp:posOffset>
-            </wp:positionV>
-            <wp:extent cx="3878412" cy="2424545"/>
-            <wp:effectExtent l="0" t="0" r="8255" b="0"/>
-            <wp:wrapNone/>
-            <wp:docPr id="2" name="Grafik 2"/>
-            <wp:cNvGraphicFramePr>
-              <a:graphicFrameLocks xmlns:a="http://schemas.openxmlformats.org/drawingml/2006/main" noChangeAspect="1"/>
-            </wp:cNvGraphicFramePr>
-            <a:graphic xmlns:a="http://schemas.openxmlformats.org/drawingml/2006/main">
-              <a:graphicData uri="http://schemas.openxmlformats.org/drawingml/2006/picture">
-                <pic:pic xmlns:pic="http://schemas.openxmlformats.org/drawingml/2006/picture">
-                  <pic:nvPicPr>
-                    <pic:cNvPr id="0" name="Picture 1"/>
-                    <pic:cNvPicPr>
-                      <a:picLocks noChangeAspect="1" noChangeArrowheads="1"/>
-                    </pic:cNvPicPr>
-                  </pic:nvPicPr>
-                  <pic:blipFill>
-                    <a:blip r:embed="rId8" cstate="print">
-                      <a:extLst>
-                        <a:ext uri="{28A0092B-C50C-407E-A947-70E740481C1C}">
-                          <a14:useLocalDpi xmlns:a14="http://schemas.microsoft.com/office/drawing/2010/main" val="0"/>
-                        </a:ext>
-                      </a:extLst>
-                    </a:blip>
-                    <a:srcRect/>
-                    <a:stretch>
-                      <a:fillRect/>
-                    </a:stretch>
-                  </pic:blipFill>
-                  <pic:spPr bwMode="auto">
-                    <a:xfrm>
-                      <a:off x="0" y="0"/>
-                      <a:ext cx="3878412" cy="2424545"/>
-                    </a:xfrm>
-                    <a:prstGeom prst="rect">
-                      <a:avLst/>
-                    </a:prstGeom>
-                    <a:noFill/>
-                    <a:ln>
-                      <a:noFill/>
-                    </a:ln>
-                  </pic:spPr>
-                </pic:pic>
-              </a:graphicData>
-            </a:graphic>
-            <wp14:sizeRelH relativeFrom="margin">
-              <wp14:pctWidth>0</wp14:pctWidth>
-            </wp14:sizeRelH>
-            <wp14:sizeRelV relativeFrom="margin">
-              <wp14:pctHeight>0</wp14:pctHeight>
-            </wp14:sizeRelV>
-          </wp:anchor>
-        </w:drawing>
-      </w:r>
-    </w:p>
-    <w:p>
-      <w:pPr>
-        <w:spacing w:after="296" w:line="259" w:lineRule="auto"/>
-        <w:ind w:left="-5" w:right="0"/>
-        <w:jc w:val="center"/>
-        <w:rPr>
-          <w:b/>
-          <w:sz w:val="40"/>
-          <w:szCs w:val="40"/>
-        </w:rPr>
-      </w:pPr>
-      <w:r>
-        <w:rPr>
-          <w:b/>
-          <w:sz w:val="40"/>
-          <w:szCs w:val="40"/>
-        </w:rPr>
-        <w:t>PSIT</w:t>
-      </w:r>
-      <w:r>
-        <w:rPr>
-          <w:b/>
-          <w:sz w:val="40"/>
-          <w:szCs w:val="40"/>
-        </w:rPr>
-        <w:t>2</w:t>
-      </w:r>
-    </w:p>
-    <w:p>
-      <w:pPr>
-        <w:spacing w:after="296" w:line="259" w:lineRule="auto"/>
-        <w:ind w:left="-5" w:right="0"/>
-        <w:jc w:val="center"/>
-        <w:rPr>
-          <w:b/>
           <w:sz w:val="72"/>
           <w:szCs w:val="72"/>
         </w:rPr>
-      </w:pPr>
+        <w:t>Sitzung</w:t>
+      </w:r>
       <w:r>
         <w:rPr>
           <w:b/>
           <w:sz w:val="72"/>
           <w:szCs w:val="72"/>
         </w:rPr>
-        <w:t xml:space="preserve">Sitzung </w:t>
+        <w:t xml:space="preserve"> </w:t>
       </w:r>
-    </w:p>
-    <w:p>
-      <w:pPr>
-        <w:spacing w:after="296" w:line="259" w:lineRule="auto"/>
-        <w:ind w:left="0" w:right="0" w:firstLine="0"/>
-        <w:jc w:val="left"/>
-      </w:pPr>
-    </w:p>
-    <w:p>
-      <w:pPr>
-        <w:spacing w:after="296" w:line="259" w:lineRule="auto"/>
-        <w:ind w:left="-5" w:right="0"/>
-        <w:jc w:val="center"/>
-        <w:rPr>
-          <w:b/>
-          <w:sz w:val="38"/>
-        </w:rPr>
-      </w:pPr>
+      <w:proofErr w:type="spellStart"/>
+      <w:proofErr w:type="gramStart"/>
       <w:r>
         <w:rPr>
           <w:b/>
-          <w:sz w:val="38"/>
+          <w:sz w:val="72"/>
+          <w:szCs w:val="72"/>
         </w:rPr>
-        <w:t>GRUPPE 16:</w:t>
+        <w:t>X.Monat.Jahr</w:t>
       </w:r>
+      <w:proofErr w:type="spellEnd"/>
+      <w:proofErr w:type="gramEnd"/>
     </w:p>
-    <w:p>
-      <w:pPr>
-        <w:spacing w:after="296" w:line="259" w:lineRule="auto"/>
-        <w:ind w:left="-5" w:right="0"/>
-        <w:jc w:val="center"/>
-        <w:rPr>
-          <w:sz w:val="38"/>
-        </w:rPr>
-      </w:pPr>
-      <w:bookmarkStart w:id="0" w:name="_Hlk508275438"/>
-      <w:r>
-        <w:rPr>
-          <w:sz w:val="38"/>
-        </w:rPr>
-        <w:t>Reto Mayer, Jonas Rüegge, Marco Sutter, Fabian Wipf</w:t>
-      </w:r>
-      <w:bookmarkEnd w:id="0"/>
-    </w:p>
-    <w:p>
-      <w:pPr>
-        <w:spacing w:after="160" w:line="259" w:lineRule="auto"/>
-        <w:ind w:left="0" w:right="0" w:firstLine="0"/>
-        <w:jc w:val="left"/>
-      </w:pPr>
-      <w:r>
-        <w:br w:type="page"/>
-      </w:r>
-    </w:p>
-    <w:p>
-      <w:pPr>
-        <w:pStyle w:val="berschrift1"/>
-        <w:ind w:left="0" w:firstLine="0"/>
-        <w:rPr>
-          <w:sz w:val="28"/>
-          <w:szCs w:val="28"/>
-        </w:rPr>
-      </w:pPr>
-    </w:p>
-    <w:p>
-      <w:pPr>
-        <w:pStyle w:val="berschrift1"/>
-      </w:pPr>
-      <w:r>
-        <w:rPr>
-          <w:noProof/>
-        </w:rPr>
-        <mc:AlternateContent>
-          <mc:Choice Requires="wpg">
-            <w:drawing>
-              <wp:anchor distT="0" distB="0" distL="114300" distR="114300" simplePos="0" relativeHeight="251659264" behindDoc="0" locked="0" layoutInCell="1" allowOverlap="1">
-                <wp:simplePos x="0" y="0"/>
-                <wp:positionH relativeFrom="page">
-                  <wp:posOffset>-13855</wp:posOffset>
-                </wp:positionH>
-                <wp:positionV relativeFrom="page">
-                  <wp:posOffset>-1925782</wp:posOffset>
-                </wp:positionV>
-                <wp:extent cx="7559675" cy="3041073"/>
-                <wp:effectExtent l="0" t="0" r="22225" b="26035"/>
-                <wp:wrapTopAndBottom/>
-                <wp:docPr id="4657" name="Group 4657"/>
-                <wp:cNvGraphicFramePr/>
-                <a:graphic xmlns:a="http://schemas.openxmlformats.org/drawingml/2006/main">
-                  <a:graphicData uri="http://schemas.microsoft.com/office/word/2010/wordprocessingGroup">
-                    <wpg:wgp>
-                      <wpg:cNvGrpSpPr/>
-                      <wpg:grpSpPr>
-                        <a:xfrm>
-                          <a:off x="0" y="0"/>
-                          <a:ext cx="7559675" cy="3041073"/>
-                          <a:chOff x="0" y="0"/>
-                          <a:chExt cx="7560005" cy="3959991"/>
-                        </a:xfrm>
-                      </wpg:grpSpPr>
-                      <pic:pic xmlns:pic="http://schemas.openxmlformats.org/drawingml/2006/picture">
-                        <pic:nvPicPr>
-                          <pic:cNvPr id="5790" name="Picture 5790"/>
-                          <pic:cNvPicPr/>
-                        </pic:nvPicPr>
-                        <pic:blipFill>
-                          <a:blip r:embed="rId9"/>
-                          <a:stretch>
-                            <a:fillRect/>
-                          </a:stretch>
-                        </pic:blipFill>
-                        <pic:spPr>
-                          <a:xfrm>
-                            <a:off x="0" y="-11"/>
-                            <a:ext cx="7543800" cy="3959352"/>
-                          </a:xfrm>
-                          <a:prstGeom prst="rect">
-                            <a:avLst/>
-                          </a:prstGeom>
-                        </pic:spPr>
-                      </pic:pic>
-                      <wps:wsp>
-                        <wps:cNvPr id="70" name="Shape 70"/>
-                        <wps:cNvSpPr/>
-                        <wps:spPr>
-                          <a:xfrm>
-                            <a:off x="0" y="3959988"/>
-                            <a:ext cx="7560005" cy="0"/>
-                          </a:xfrm>
-                          <a:custGeom>
-                            <a:avLst/>
-                            <a:gdLst/>
-                            <a:ahLst/>
-                            <a:cxnLst/>
-                            <a:rect l="0" t="0" r="0" b="0"/>
-                            <a:pathLst>
-                              <a:path w="7560005">
-                                <a:moveTo>
-                                  <a:pt x="7560005" y="0"/>
-                                </a:moveTo>
-                                <a:lnTo>
-                                  <a:pt x="0" y="0"/>
-                                </a:lnTo>
-                              </a:path>
-                            </a:pathLst>
-                          </a:custGeom>
-                          <a:ln w="3175" cap="flat">
-                            <a:miter lim="100000"/>
-                          </a:ln>
-                        </wps:spPr>
-                        <wps:style>
-                          <a:lnRef idx="1">
-                            <a:srgbClr val="181717"/>
-                          </a:lnRef>
-                          <a:fillRef idx="0">
-                            <a:srgbClr val="000000">
-                              <a:alpha val="0"/>
-                            </a:srgbClr>
-                          </a:fillRef>
-                          <a:effectRef idx="0">
-                            <a:scrgbClr r="0" g="0" b="0"/>
-                          </a:effectRef>
-                          <a:fontRef idx="none"/>
-                        </wps:style>
-                        <wps:bodyPr/>
-                      </wps:wsp>
-                    </wpg:wgp>
-                  </a:graphicData>
-                </a:graphic>
-                <wp14:sizeRelV relativeFrom="margin">
-                  <wp14:pctHeight>0</wp14:pctHeight>
-                </wp14:sizeRelV>
-              </wp:anchor>
-            </w:drawing>
-          </mc:Choice>
-          <mc:Fallback>
-            <w:pict>
-              <v:group w14:anchorId="5971A6E5" id="Group 4657" o:spid="_x0000_s1026" style="position:absolute;margin-left:-1.1pt;margin-top:-151.65pt;width:595.25pt;height:239.45pt;z-index:251659264;mso-position-horizontal-relative:page;mso-position-vertical-relative:page;mso-height-relative:margin" coordsize="75600,39599" o:gfxdata="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">
-                <v:shape id="Picture 5790" o:spid="_x0000_s1027" type="#_x0000_t75" style="position:absolute;width:75438;height:39593;visibility:visible;mso-wrap-style:square" o:gfxdata="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">
-                  <v:imagedata r:id="rId21" o:title=""/>
-                </v:shape>
-                <v:shape id="Shape 70" o:spid="_x0000_s1028" style="position:absolute;top:39599;width:75600;height:0;visibility:visible;mso-wrap-style:square;v-text-anchor:top" coordsize="7560005,0" o:gfxdata="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" path="m7560005,l,e" filled="f" strokecolor="#181717" strokeweight=".25pt">
-                  <v:stroke miterlimit="1" joinstyle="miter"/>
-                  <v:path arrowok="t" textboxrect="0,0,7560005,0"/>
-                </v:shape>
-                <w10:wrap type="topAndBottom" anchorx="page" anchory="page"/>
-              </v:group>
-            </w:pict>
-          </mc:Fallback>
-        </mc:AlternateContent>
-      </w:r>
-      <w:r>
-        <w:t xml:space="preserve">Sitzung </w:t>
-      </w:r>
-      <w:r>
-        <w:t>Meilenstein</w:t>
-      </w:r>
-      <w:r>
-        <w:t xml:space="preserve"> </w:t>
-      </w:r>
-    </w:p>
-    <w:p/>
     <w:tbl>
       <w:tblPr>
         <w:tblStyle w:val="Tabellenraster"/>
@@ -954,6 +789,221 @@
     </w:tbl>
     <w:p>
       <w:pPr>
+        <w:spacing w:after="296" w:line="259" w:lineRule="auto"/>
+        <w:ind w:left="0" w:right="0" w:firstLine="0"/>
+        <w:jc w:val="left"/>
+      </w:pPr>
+    </w:p>
+    <w:p>
+      <w:pPr>
+        <w:spacing w:after="296" w:line="259" w:lineRule="auto"/>
+        <w:ind w:left="-5" w:right="0"/>
+        <w:jc w:val="center"/>
+        <w:rPr>
+          <w:b/>
+          <w:sz w:val="38"/>
+        </w:rPr>
+      </w:pPr>
+      <w:r>
+        <w:rPr>
+          <w:b/>
+          <w:sz w:val="38"/>
+        </w:rPr>
+        <w:t xml:space="preserve">GRUPPE </w:t>
+      </w:r>
+      <w:bookmarkStart w:id="0" w:name="_GoBack"/>
+      <w:bookmarkEnd w:id="0"/>
+      <w:r>
+        <w:rPr>
+          <w:b/>
+          <w:sz w:val="38"/>
+        </w:rPr>
+        <w:t>16:</w:t>
+      </w:r>
+    </w:p>
+    <w:p>
+      <w:pPr>
+        <w:spacing w:after="296" w:line="259" w:lineRule="auto"/>
+        <w:ind w:left="-5" w:right="0"/>
+        <w:jc w:val="center"/>
+        <w:rPr>
+          <w:sz w:val="38"/>
+        </w:rPr>
+      </w:pPr>
+      <w:bookmarkStart w:id="1" w:name="_Hlk508275438"/>
+      <w:r>
+        <w:rPr>
+          <w:sz w:val="38"/>
+        </w:rPr>
+        <w:t>Reto Mayer, Jonas Rüegge, Marco Sutter, Fabian Wipf</w:t>
+      </w:r>
+      <w:bookmarkEnd w:id="1"/>
+    </w:p>
+    <w:p>
+      <w:pPr>
+        <w:spacing w:after="160" w:line="259" w:lineRule="auto"/>
+        <w:ind w:left="0" w:right="0" w:firstLine="0"/>
+        <w:jc w:val="left"/>
+      </w:pPr>
+      <w:r>
+        <w:br w:type="page"/>
+      </w:r>
+    </w:p>
+    <w:p>
+      <w:pPr>
+        <w:pStyle w:val="berschrift1"/>
+        <w:ind w:left="0" w:firstLine="0"/>
+        <w:rPr>
+          <w:sz w:val="28"/>
+          <w:szCs w:val="28"/>
+        </w:rPr>
+      </w:pPr>
+    </w:p>
+    <w:p>
+      <w:pPr>
+        <w:pStyle w:val="berschrift1"/>
+      </w:pPr>
+      <w:r>
+        <w:rPr>
+          <w:noProof/>
+        </w:rPr>
+        <mc:AlternateContent>
+          <mc:Choice Requires="wpg">
+            <w:drawing>
+              <wp:anchor distT="0" distB="0" distL="114300" distR="114300" simplePos="0" relativeHeight="251659264" behindDoc="0" locked="0" layoutInCell="1" allowOverlap="1">
+                <wp:simplePos x="0" y="0"/>
+                <wp:positionH relativeFrom="page">
+                  <wp:posOffset>-13855</wp:posOffset>
+                </wp:positionH>
+                <wp:positionV relativeFrom="page">
+                  <wp:posOffset>-1925782</wp:posOffset>
+                </wp:positionV>
+                <wp:extent cx="7559675" cy="3041073"/>
+                <wp:effectExtent l="0" t="0" r="22225" b="26035"/>
+                <wp:wrapTopAndBottom/>
+                <wp:docPr id="4657" name="Group 4657"/>
+                <wp:cNvGraphicFramePr/>
+                <a:graphic xmlns:a="http://schemas.openxmlformats.org/drawingml/2006/main">
+                  <a:graphicData uri="http://schemas.microsoft.com/office/word/2010/wordprocessingGroup">
+                    <wpg:wgp>
+                      <wpg:cNvGrpSpPr/>
+                      <wpg:grpSpPr>
+                        <a:xfrm>
+                          <a:off x="0" y="0"/>
+                          <a:ext cx="7559675" cy="3041073"/>
+                          <a:chOff x="0" y="0"/>
+                          <a:chExt cx="7560005" cy="3959991"/>
+                        </a:xfrm>
+                      </wpg:grpSpPr>
+                      <pic:pic xmlns:pic="http://schemas.openxmlformats.org/drawingml/2006/picture">
+                        <pic:nvPicPr>
+                          <pic:cNvPr id="5790" name="Picture 5790"/>
+                          <pic:cNvPicPr/>
+                        </pic:nvPicPr>
+                        <pic:blipFill>
+                          <a:blip r:embed="rId9"/>
+                          <a:stretch>
+                            <a:fillRect/>
+                          </a:stretch>
+                        </pic:blipFill>
+                        <pic:spPr>
+                          <a:xfrm>
+                            <a:off x="0" y="-11"/>
+                            <a:ext cx="7543800" cy="3959352"/>
+                          </a:xfrm>
+                          <a:prstGeom prst="rect">
+                            <a:avLst/>
+                          </a:prstGeom>
+                        </pic:spPr>
+                      </pic:pic>
+                      <wps:wsp>
+                        <wps:cNvPr id="70" name="Shape 70"/>
+                        <wps:cNvSpPr/>
+                        <wps:spPr>
+                          <a:xfrm>
+                            <a:off x="0" y="3959988"/>
+                            <a:ext cx="7560005" cy="0"/>
+                          </a:xfrm>
+                          <a:custGeom>
+                            <a:avLst/>
+                            <a:gdLst/>
+                            <a:ahLst/>
+                            <a:cxnLst/>
+                            <a:rect l="0" t="0" r="0" b="0"/>
+                            <a:pathLst>
+                              <a:path w="7560005">
+                                <a:moveTo>
+                                  <a:pt x="7560005" y="0"/>
+                                </a:moveTo>
+                                <a:lnTo>
+                                  <a:pt x="0" y="0"/>
+                                </a:lnTo>
+                              </a:path>
+                            </a:pathLst>
+                          </a:custGeom>
+                          <a:ln w="3175" cap="flat">
+                            <a:miter lim="100000"/>
+                          </a:ln>
+                        </wps:spPr>
+                        <wps:style>
+                          <a:lnRef idx="1">
+                            <a:srgbClr val="181717"/>
+                          </a:lnRef>
+                          <a:fillRef idx="0">
+                            <a:srgbClr val="000000">
+                              <a:alpha val="0"/>
+                            </a:srgbClr>
+                          </a:fillRef>
+                          <a:effectRef idx="0">
+                            <a:scrgbClr r="0" g="0" b="0"/>
+                          </a:effectRef>
+                          <a:fontRef idx="none"/>
+                        </wps:style>
+                        <wps:bodyPr/>
+                      </wps:wsp>
+                    </wpg:wgp>
+                  </a:graphicData>
+                </a:graphic>
+                <wp14:sizeRelV relativeFrom="margin">
+                  <wp14:pctHeight>0</wp14:pctHeight>
+                </wp14:sizeRelV>
+              </wp:anchor>
+            </w:drawing>
+          </mc:Choice>
+          <mc:Fallback>
+            <w:pict>
+              <v:group w14:anchorId="5971A6E5" id="Group 4657" o:spid="_x0000_s1026" style="position:absolute;margin-left:-1.1pt;margin-top:-151.65pt;width:595.25pt;height:239.45pt;z-index:251659264;mso-position-horizontal-relative:page;mso-position-vertical-relative:page;mso-height-relative:margin" coordsize="75600,39599" o:gfxdata="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">
+                <v:shape id="Picture 5790" o:spid="_x0000_s1027" type="#_x0000_t75" style="position:absolute;width:75438;height:39593;visibility:visible;mso-wrap-style:square" o:gfxdata="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">
+                  <v:imagedata r:id="rId21" o:title=""/>
+                </v:shape>
+                <v:shape id="Shape 70" o:spid="_x0000_s1028" style="position:absolute;top:39599;width:75600;height:0;visibility:visible;mso-wrap-style:square;v-text-anchor:top" coordsize="7560005,0" o:gfxdata="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" path="m7560005,l,e" filled="f" strokecolor="#181717" strokeweight=".25pt">
+                  <v:stroke miterlimit="1" joinstyle="miter"/>
+                  <v:path arrowok="t" textboxrect="0,0,7560005,0"/>
+                </v:shape>
+                <w10:wrap type="topAndBottom" anchorx="page" anchory="page"/>
+              </v:group>
+            </w:pict>
+          </mc:Fallback>
+        </mc:AlternateContent>
+      </w:r>
+      <w:r>
+        <w:t xml:space="preserve">Sitzung </w:t>
+      </w:r>
+      <w:r>
+        <w:t>Meilenstein</w:t>
+      </w:r>
+      <w:r>
+        <w:t xml:space="preserve"> </w:t>
+      </w:r>
+    </w:p>
+    <w:p>
+      <w:pPr>
+        <w:pStyle w:val="berschrift1"/>
+        <w:ind w:left="0" w:firstLine="0"/>
+      </w:pPr>
+    </w:p>
+    <w:p>
+      <w:pPr>
         <w:pStyle w:val="berschrift1"/>
         <w:ind w:left="0" w:firstLine="0"/>
       </w:pPr>
@@ -1039,22 +1089,40 @@
     </w:p>
     <w:p>
       <w:pPr>
+        <w:spacing w:after="73" w:line="259" w:lineRule="auto"/>
+        <w:ind w:right="0"/>
+        <w:jc w:val="left"/>
+        <w:rPr>
+          <w:lang w:val="fr-CH"/>
+        </w:rPr>
+      </w:pPr>
+    </w:p>
+    <w:p>
+      <w:pPr>
         <w:pStyle w:val="berschrift1"/>
       </w:pPr>
       <w:r>
         <w:t>Ablauf</w:t>
       </w:r>
     </w:p>
+    <w:p/>
     <w:tbl>
       <w:tblPr>
         <w:tblStyle w:val="Tabellenraster"/>
-        <w:tblW w:w="9107" w:type="dxa"/>
-        <w:tblInd w:w="244" w:type="dxa"/>
+        <w:tblW w:w="9351" w:type="dxa"/>
+        <w:tblBorders>
+          <w:top w:val="none" w:sz="0" w:space="0" w:color="auto"/>
+          <w:left w:val="none" w:sz="0" w:space="0" w:color="auto"/>
+          <w:bottom w:val="none" w:sz="0" w:space="0" w:color="auto"/>
+          <w:right w:val="none" w:sz="0" w:space="0" w:color="auto"/>
+          <w:insideH w:val="single" w:sz="12" w:space="0" w:color="4063B4"/>
+          <w:insideV w:val="single" w:sz="12" w:space="0" w:color="4063B4"/>
+        </w:tblBorders>
         <w:tblLook w:val="04A0" w:firstRow="1" w:lastRow="0" w:firstColumn="1" w:lastColumn="0" w:noHBand="0" w:noVBand="1"/>
       </w:tblPr>
       <w:tblGrid>
-        <w:gridCol w:w="505"/>
-        <w:gridCol w:w="3695"/>
+        <w:gridCol w:w="567"/>
+        <w:gridCol w:w="3877"/>
         <w:gridCol w:w="2511"/>
         <w:gridCol w:w="1790"/>
         <w:gridCol w:w="606"/>
@@ -1062,8 +1130,8 @@
       <w:tr>
         <w:tc>
           <w:tcPr>
-            <w:tcW w:w="504" w:type="dxa"/>
-            <w:shd w:val="clear" w:color="auto" w:fill="1F4E79" w:themeFill="accent5" w:themeFillShade="80"/>
+            <w:tcW w:w="567" w:type="dxa"/>
+            <w:shd w:val="clear" w:color="auto" w:fill="4063B4"/>
           </w:tcPr>
           <w:p>
             <w:pPr>
@@ -1082,8 +1150,8 @@
         </w:tc>
         <w:tc>
           <w:tcPr>
-            <w:tcW w:w="3716" w:type="dxa"/>
-            <w:shd w:val="clear" w:color="auto" w:fill="1F4E79" w:themeFill="accent5" w:themeFillShade="80"/>
+            <w:tcW w:w="3877" w:type="dxa"/>
+            <w:shd w:val="clear" w:color="auto" w:fill="4063B4"/>
           </w:tcPr>
           <w:p>
             <w:pPr>
@@ -1102,8 +1170,8 @@
         </w:tc>
         <w:tc>
           <w:tcPr>
-            <w:tcW w:w="2529" w:type="dxa"/>
-            <w:shd w:val="clear" w:color="auto" w:fill="1F4E79" w:themeFill="accent5" w:themeFillShade="80"/>
+            <w:tcW w:w="2511" w:type="dxa"/>
+            <w:shd w:val="clear" w:color="auto" w:fill="4063B4"/>
           </w:tcPr>
           <w:p>
             <w:pPr>
@@ -1122,8 +1190,8 @@
         </w:tc>
         <w:tc>
           <w:tcPr>
-            <w:tcW w:w="1791" w:type="dxa"/>
-            <w:shd w:val="clear" w:color="auto" w:fill="1F4E79" w:themeFill="accent5" w:themeFillShade="80"/>
+            <w:tcW w:w="1790" w:type="dxa"/>
+            <w:shd w:val="clear" w:color="auto" w:fill="4063B4"/>
           </w:tcPr>
           <w:p>
             <w:pPr>
@@ -1142,8 +1210,8 @@
         </w:tc>
         <w:tc>
           <w:tcPr>
-            <w:tcW w:w="567" w:type="dxa"/>
-            <w:shd w:val="clear" w:color="auto" w:fill="1F4E79" w:themeFill="accent5" w:themeFillShade="80"/>
+            <w:tcW w:w="606" w:type="dxa"/>
+            <w:shd w:val="clear" w:color="auto" w:fill="4063B4"/>
           </w:tcPr>
           <w:p>
             <w:pPr>
@@ -1164,7 +1232,7 @@
       <w:tr>
         <w:tc>
           <w:tcPr>
-            <w:tcW w:w="504" w:type="dxa"/>
+            <w:tcW w:w="567" w:type="dxa"/>
           </w:tcPr>
           <w:p>
             <w:pPr>
@@ -1177,7 +1245,7 @@
         </w:tc>
         <w:tc>
           <w:tcPr>
-            <w:tcW w:w="3716" w:type="dxa"/>
+            <w:tcW w:w="3877" w:type="dxa"/>
           </w:tcPr>
           <w:p>
             <w:pPr>
@@ -1198,7 +1266,7 @@
         </w:tc>
         <w:tc>
           <w:tcPr>
-            <w:tcW w:w="2529" w:type="dxa"/>
+            <w:tcW w:w="2511" w:type="dxa"/>
           </w:tcPr>
           <w:p>
             <w:pPr>
@@ -1209,7 +1277,7 @@
         </w:tc>
         <w:tc>
           <w:tcPr>
-            <w:tcW w:w="1791" w:type="dxa"/>
+            <w:tcW w:w="1790" w:type="dxa"/>
           </w:tcPr>
           <w:p>
             <w:pPr>
@@ -1219,7 +1287,7 @@
         </w:tc>
         <w:tc>
           <w:tcPr>
-            <w:tcW w:w="567" w:type="dxa"/>
+            <w:tcW w:w="606" w:type="dxa"/>
           </w:tcPr>
           <w:p>
             <w:pPr>
@@ -1231,7 +1299,7 @@
       <w:tr>
         <w:tc>
           <w:tcPr>
-            <w:tcW w:w="504" w:type="dxa"/>
+            <w:tcW w:w="567" w:type="dxa"/>
           </w:tcPr>
           <w:p>
             <w:pPr>
@@ -1244,7 +1312,7 @@
         </w:tc>
         <w:tc>
           <w:tcPr>
-            <w:tcW w:w="3716" w:type="dxa"/>
+            <w:tcW w:w="3877" w:type="dxa"/>
           </w:tcPr>
           <w:p>
             <w:pPr>
@@ -1270,13 +1338,11 @@
                 <w:numId w:val="14"/>
               </w:numPr>
             </w:pPr>
-            <w:bookmarkStart w:id="1" w:name="_GoBack"/>
-            <w:bookmarkEnd w:id="1"/>
           </w:p>
         </w:tc>
         <w:tc>
           <w:tcPr>
-            <w:tcW w:w="2529" w:type="dxa"/>
+            <w:tcW w:w="2511" w:type="dxa"/>
           </w:tcPr>
           <w:p>
             <w:pPr>
@@ -1287,7 +1353,7 @@
         </w:tc>
         <w:tc>
           <w:tcPr>
-            <w:tcW w:w="1791" w:type="dxa"/>
+            <w:tcW w:w="1790" w:type="dxa"/>
           </w:tcPr>
           <w:p>
             <w:pPr>
@@ -1297,7 +1363,7 @@
         </w:tc>
         <w:tc>
           <w:tcPr>
-            <w:tcW w:w="567" w:type="dxa"/>
+            <w:tcW w:w="606" w:type="dxa"/>
           </w:tcPr>
           <w:p>
             <w:pPr>
@@ -1309,7 +1375,7 @@
       <w:tr>
         <w:tc>
           <w:tcPr>
-            <w:tcW w:w="504" w:type="dxa"/>
+            <w:tcW w:w="567" w:type="dxa"/>
           </w:tcPr>
           <w:p>
             <w:pPr>
@@ -1319,7 +1385,7 @@
         </w:tc>
         <w:tc>
           <w:tcPr>
-            <w:tcW w:w="3716" w:type="dxa"/>
+            <w:tcW w:w="3877" w:type="dxa"/>
           </w:tcPr>
           <w:p>
             <w:pPr>
@@ -1333,7 +1399,7 @@
         </w:tc>
         <w:tc>
           <w:tcPr>
-            <w:tcW w:w="2529" w:type="dxa"/>
+            <w:tcW w:w="2511" w:type="dxa"/>
           </w:tcPr>
           <w:p>
             <w:pPr>
@@ -1344,7 +1410,7 @@
         </w:tc>
         <w:tc>
           <w:tcPr>
-            <w:tcW w:w="1791" w:type="dxa"/>
+            <w:tcW w:w="1790" w:type="dxa"/>
           </w:tcPr>
           <w:p>
             <w:pPr>
@@ -1354,7 +1420,7 @@
         </w:tc>
         <w:tc>
           <w:tcPr>
-            <w:tcW w:w="567" w:type="dxa"/>
+            <w:tcW w:w="606" w:type="dxa"/>
           </w:tcPr>
           <w:p>
             <w:pPr>
@@ -1366,7 +1432,7 @@
       <w:tr>
         <w:tc>
           <w:tcPr>
-            <w:tcW w:w="504" w:type="dxa"/>
+            <w:tcW w:w="567" w:type="dxa"/>
           </w:tcPr>
           <w:p>
             <w:pPr>
@@ -1376,7 +1442,7 @@
         </w:tc>
         <w:tc>
           <w:tcPr>
-            <w:tcW w:w="3716" w:type="dxa"/>
+            <w:tcW w:w="3877" w:type="dxa"/>
           </w:tcPr>
           <w:p>
             <w:pPr>
@@ -1390,7 +1456,7 @@
         </w:tc>
         <w:tc>
           <w:tcPr>
-            <w:tcW w:w="2529" w:type="dxa"/>
+            <w:tcW w:w="2511" w:type="dxa"/>
           </w:tcPr>
           <w:p>
             <w:pPr>
@@ -1401,7 +1467,7 @@
         </w:tc>
         <w:tc>
           <w:tcPr>
-            <w:tcW w:w="1791" w:type="dxa"/>
+            <w:tcW w:w="1790" w:type="dxa"/>
           </w:tcPr>
           <w:p>
             <w:pPr>
@@ -1411,7 +1477,7 @@
         </w:tc>
         <w:tc>
           <w:tcPr>
-            <w:tcW w:w="567" w:type="dxa"/>
+            <w:tcW w:w="606" w:type="dxa"/>
           </w:tcPr>
           <w:p>
             <w:pPr>
@@ -1423,7 +1489,7 @@
       <w:tr>
         <w:tc>
           <w:tcPr>
-            <w:tcW w:w="504" w:type="dxa"/>
+            <w:tcW w:w="567" w:type="dxa"/>
           </w:tcPr>
           <w:p>
             <w:pPr>
@@ -1433,7 +1499,7 @@
         </w:tc>
         <w:tc>
           <w:tcPr>
-            <w:tcW w:w="3716" w:type="dxa"/>
+            <w:tcW w:w="3877" w:type="dxa"/>
           </w:tcPr>
           <w:p>
             <w:pPr>
@@ -1447,7 +1513,7 @@
         </w:tc>
         <w:tc>
           <w:tcPr>
-            <w:tcW w:w="2529" w:type="dxa"/>
+            <w:tcW w:w="2511" w:type="dxa"/>
           </w:tcPr>
           <w:p>
             <w:pPr>
@@ -1458,7 +1524,7 @@
         </w:tc>
         <w:tc>
           <w:tcPr>
-            <w:tcW w:w="1791" w:type="dxa"/>
+            <w:tcW w:w="1790" w:type="dxa"/>
           </w:tcPr>
           <w:p>
             <w:pPr>
@@ -1468,7 +1534,7 @@
         </w:tc>
         <w:tc>
           <w:tcPr>
-            <w:tcW w:w="567" w:type="dxa"/>
+            <w:tcW w:w="606" w:type="dxa"/>
           </w:tcPr>
           <w:p>
             <w:pPr>
@@ -1480,7 +1546,7 @@
       <w:tr>
         <w:tc>
           <w:tcPr>
-            <w:tcW w:w="504" w:type="dxa"/>
+            <w:tcW w:w="567" w:type="dxa"/>
           </w:tcPr>
           <w:p>
             <w:pPr>
@@ -1490,7 +1556,7 @@
         </w:tc>
         <w:tc>
           <w:tcPr>
-            <w:tcW w:w="3716" w:type="dxa"/>
+            <w:tcW w:w="3877" w:type="dxa"/>
           </w:tcPr>
           <w:p>
             <w:pPr>
@@ -1508,7 +1574,7 @@
         </w:tc>
         <w:tc>
           <w:tcPr>
-            <w:tcW w:w="2529" w:type="dxa"/>
+            <w:tcW w:w="2511" w:type="dxa"/>
           </w:tcPr>
           <w:p>
             <w:pPr>
@@ -1518,7 +1584,7 @@
         </w:tc>
         <w:tc>
           <w:tcPr>
-            <w:tcW w:w="1791" w:type="dxa"/>
+            <w:tcW w:w="1790" w:type="dxa"/>
           </w:tcPr>
           <w:p>
             <w:pPr>
@@ -1528,7 +1594,7 @@
         </w:tc>
         <w:tc>
           <w:tcPr>
-            <w:tcW w:w="567" w:type="dxa"/>
+            <w:tcW w:w="606" w:type="dxa"/>
           </w:tcPr>
           <w:p>
             <w:pPr>
@@ -1540,7 +1606,7 @@
       <w:tr>
         <w:tc>
           <w:tcPr>
-            <w:tcW w:w="504" w:type="dxa"/>
+            <w:tcW w:w="567" w:type="dxa"/>
           </w:tcPr>
           <w:p>
             <w:pPr>
@@ -1553,7 +1619,7 @@
         </w:tc>
         <w:tc>
           <w:tcPr>
-            <w:tcW w:w="3716" w:type="dxa"/>
+            <w:tcW w:w="3877" w:type="dxa"/>
           </w:tcPr>
           <w:p>
             <w:pPr>
@@ -1574,7 +1640,7 @@
         </w:tc>
         <w:tc>
           <w:tcPr>
-            <w:tcW w:w="2529" w:type="dxa"/>
+            <w:tcW w:w="2511" w:type="dxa"/>
           </w:tcPr>
           <w:p>
             <w:pPr>
@@ -1584,7 +1650,7 @@
         </w:tc>
         <w:tc>
           <w:tcPr>
-            <w:tcW w:w="1791" w:type="dxa"/>
+            <w:tcW w:w="1790" w:type="dxa"/>
           </w:tcPr>
           <w:p>
             <w:pPr>
@@ -1594,7 +1660,7 @@
         </w:tc>
         <w:tc>
           <w:tcPr>
-            <w:tcW w:w="567" w:type="dxa"/>
+            <w:tcW w:w="606" w:type="dxa"/>
           </w:tcPr>
           <w:p>
             <w:pPr>
@@ -1607,14 +1673,14 @@
     <w:p/>
     <w:p/>
     <w:sectPr>
-      <w:footerReference w:type="even" r:id="rId22"/>
-      <w:footerReference w:type="default" r:id="rId23"/>
-      <w:footerReference w:type="first" r:id="rId24"/>
+      <w:headerReference w:type="default" r:id="rId22"/>
+      <w:footerReference w:type="even" r:id="rId23"/>
+      <w:footerReference w:type="default" r:id="rId24"/>
+      <w:footerReference w:type="first" r:id="rId25"/>
       <w:pgSz w:w="11906" w:h="16838"/>
       <w:pgMar w:top="454" w:right="1440" w:bottom="454" w:left="1440" w:header="720" w:footer="0" w:gutter="0"/>
-      <w:pgNumType w:start="0"/>
+      <w:pgNumType w:start="1"/>
       <w:cols w:space="720"/>
-      <w:titlePg/>
       <w:docGrid w:linePitch="326"/>
     </w:sectPr>
   </w:body>
@@ -2249,6 +2315,17 @@
     <w:p/>
   </w:footnote>
 </w:footnotes>
+</file>
+
+<file path=word/header1.xml><?xml version="1.0" encoding="utf-8"?>
+<w:hdr xmlns:wpc="http://schemas.microsoft.com/office/word/2010/wordprocessingCanvas" xmlns:cx="http://schemas.microsoft.com/office/drawing/2014/chartex" xmlns:cx1="http://schemas.microsoft.com/office/drawing/2015/9/8/chartex" xmlns:cx2="http://schemas.microsoft.com/office/drawing/2015/10/21/chartex" xmlns:cx3="http://schemas.microsoft.com/office/drawing/2016/5/9/chartex" xmlns:cx4="http://schemas.microsoft.com/office/drawing/2016/5/10/chartex" xmlns:cx5="http://schemas.microsoft.com/office/drawing/2016/5/11/chartex" xmlns:cx6="http://schemas.microsoft.com/office/drawing/2016/5/12/chartex" xmlns:cx7="http://schemas.microsoft.com/office/drawing/2016/5/13/chartex" xmlns:cx8="http://schemas.microsoft.com/office/drawing/2016/5/14/chartex" xmlns:mc="http://schemas.openxmlformats.org/markup-compatibility/2006" xmlns:aink="http://schemas.microsoft.com/office/drawing/2016/ink" xmlns:am3d="http://schemas.microsoft.com/office/drawing/2017/model3d" xmlns:o="urn:schemas-microsoft-com:office:office" xmlns:r="http://schemas.openxmlformats.org/officeDocument/2006/relationships" xmlns:m="http://schemas.openxmlformats.org/officeDocument/2006/math" xmlns:v="urn:schemas-microsoft-com:vml" xmlns:wp14="http://schemas.microsoft.com/office/word/2010/wordprocessingDrawing" xmlns:wp="http://schemas.openxmlformats.org/drawingml/2006/wordprocessingDrawing" xmlns:w10="urn:schemas-microsoft-com:office:word" xmlns:w="http://schemas.openxmlformats.org/wordprocessingml/2006/main" xmlns:w14="http://schemas.microsoft.com/office/word/2010/wordml" xmlns:w15="http://schemas.microsoft.com/office/word/2012/wordml" xmlns:w16cid="http://schemas.microsoft.com/office/word/2016/wordml/cid" xmlns:w16se="http://schemas.microsoft.com/office/word/2015/wordml/symex" xmlns:wpg="http://schemas.microsoft.com/office/word/2010/wordprocessingGroup" xmlns:wpi="http://schemas.microsoft.com/office/word/2010/wordprocessingInk" xmlns:wne="http://schemas.microsoft.com/office/word/2006/wordml" xmlns:wps="http://schemas.microsoft.com/office/word/2010/wordprocessingShape" mc:Ignorable="w14 w15 w16se w16cid wp14">
+  <w:p>
+    <w:pPr>
+      <w:pStyle w:val="Kopfzeile"/>
+      <w:ind w:left="0" w:firstLine="0"/>
+    </w:pPr>
+  </w:p>
+</w:hdr>
 </file>
 
 <file path=word/numbering.xml><?xml version="1.0" encoding="utf-8"?>
@@ -6237,7 +6314,7 @@
 </file>
 
 <file path=customXml/itemProps1.xml><?xml version="1.0" encoding="utf-8"?>
-<ds:datastoreItem xmlns:ds="http://schemas.openxmlformats.org/officeDocument/2006/customXml" ds:itemID="{0BA56D6B-9FA4-4214-9C54-E38C9729BB9A}">
+<ds:datastoreItem xmlns:ds="http://schemas.openxmlformats.org/officeDocument/2006/customXml" ds:itemID="{058FCFD4-1AF0-4759-AAEE-36BB4AAA60B0}">
   <ds:schemaRefs>
     <ds:schemaRef ds:uri="http://schemas.openxmlformats.org/officeDocument/2006/bibliography"/>
   </ds:schemaRefs>

</xml_diff>